<commit_message>
Made updates after renaming the project
</commit_message>
<xml_diff>
--- a/resume/Resume.docx
+++ b/resume/Resume.docx
@@ -5,7 +5,7 @@
     <w:p>
       <w:pPr>
         <w:shd w:val="clear" w:color="auto" w:fill="FFFFFF"/>
-        <w:spacing w:after="0" w:line="240" w:lineRule="auto"/>
+        <w:spacing w:after="0" w:line="360" w:lineRule="auto"/>
         <w:jc w:val="center"/>
         <w:outlineLvl w:val="0"/>
         <w:rPr>
@@ -65,6 +65,30 @@
       <w:r>
         <w:rPr>
           <w:rFonts w:ascii="Times New Roman" w:eastAsia="Times New Roman" w:hAnsi="Times New Roman" w:cs="Times New Roman"/>
+          <w:color w:val="333333"/>
+          <w:kern w:val="0"/>
+          <w:sz w:val="24"/>
+          <w:szCs w:val="24"/>
+          <w:u w:val="single"/>
+          <w:lang w:eastAsia="en-IN"/>
+          <w14:ligatures w14:val="none"/>
+        </w:rPr>
+        <w:t xml:space="preserve"> </w:t>
+      </w:r>
+      <w:r>
+        <w:rPr>
+          <w:rFonts w:ascii="Times New Roman" w:eastAsia="Times New Roman" w:hAnsi="Times New Roman" w:cs="Times New Roman"/>
+          <w:kern w:val="0"/>
+          <w:sz w:val="24"/>
+          <w:szCs w:val="24"/>
+          <w:lang w:eastAsia="en-IN"/>
+          <w14:ligatures w14:val="none"/>
+        </w:rPr>
+        <w:t>| Ph: +918078661108</w:t>
+      </w:r>
+      <w:r>
+        <w:rPr>
+          <w:rFonts w:ascii="Times New Roman" w:eastAsia="Times New Roman" w:hAnsi="Times New Roman" w:cs="Times New Roman"/>
           <w:kern w:val="0"/>
           <w:sz w:val="24"/>
           <w:szCs w:val="24"/>
@@ -123,8 +147,46 @@
           <w:lang w:eastAsia="en-IN"/>
           <w14:ligatures w14:val="none"/>
         </w:rPr>
-        <w:t> | Ph: +918078661108</w:t>
-      </w:r>
+        <w:t> </w:t>
+      </w:r>
+      <w:r>
+        <w:rPr>
+          <w:rFonts w:ascii="Times New Roman" w:eastAsia="Times New Roman" w:hAnsi="Times New Roman" w:cs="Times New Roman"/>
+          <w:kern w:val="0"/>
+          <w:sz w:val="24"/>
+          <w:szCs w:val="24"/>
+          <w:lang w:eastAsia="en-IN"/>
+          <w14:ligatures w14:val="none"/>
+        </w:rPr>
+        <w:t>|</w:t>
+      </w:r>
+      <w:r>
+        <w:rPr>
+          <w:rFonts w:ascii="Times New Roman" w:eastAsia="Times New Roman" w:hAnsi="Times New Roman" w:cs="Times New Roman"/>
+          <w:color w:val="000000" w:themeColor="text1"/>
+          <w:kern w:val="0"/>
+          <w:sz w:val="24"/>
+          <w:szCs w:val="24"/>
+          <w:lang w:eastAsia="en-IN"/>
+          <w14:ligatures w14:val="none"/>
+        </w:rPr>
+        <w:t xml:space="preserve"> </w:t>
+      </w:r>
+      <w:hyperlink r:id="rId8" w:history="1">
+        <w:r>
+          <w:rPr>
+            <w:rStyle w:val="Hyperlink"/>
+            <w:rFonts w:ascii="Times New Roman" w:eastAsia="Times New Roman" w:hAnsi="Times New Roman" w:cs="Times New Roman"/>
+            <w:color w:val="000000" w:themeColor="text1"/>
+            <w:kern w:val="0"/>
+            <w:sz w:val="24"/>
+            <w:szCs w:val="24"/>
+            <w:lang w:eastAsia="en-IN"/>
+            <w14:ligatures w14:val="none"/>
+          </w:rPr>
+          <w:t>Portfolio-Website</w:t>
+        </w:r>
+      </w:hyperlink>
     </w:p>
     <w:p>
       <w:pPr>
@@ -175,6 +237,86 @@
           <w14:ligatures w14:val="none"/>
         </w:rPr>
       </w:pPr>
+      <w:r>
+        <w:rPr>
+          <w:rFonts w:ascii="Times New Roman" w:eastAsia="Times New Roman" w:hAnsi="Times New Roman" w:cs="Times New Roman"/>
+          <w:noProof/>
+          <w:kern w:val="0"/>
+          <w:sz w:val="24"/>
+          <w:szCs w:val="24"/>
+          <w:lang w:eastAsia="en-IN"/>
+        </w:rPr>
+        <w:drawing>
+          <wp:anchor distT="0" distB="0" distL="114300" distR="114300" simplePos="0" relativeHeight="251658240" behindDoc="1" locked="0" layoutInCell="1" allowOverlap="1" wp14:anchorId="3B9DE469" wp14:editId="28A83049">
+            <wp:simplePos x="0" y="0"/>
+            <wp:positionH relativeFrom="margin">
+              <wp:align>left</wp:align>
+            </wp:positionH>
+            <wp:positionV relativeFrom="paragraph">
+              <wp:posOffset>87630</wp:posOffset>
+            </wp:positionV>
+            <wp:extent cx="1204595" cy="1059180"/>
+            <wp:effectExtent l="0" t="0" r="0" b="7620"/>
+            <wp:wrapTight wrapText="bothSides">
+              <wp:wrapPolygon edited="0">
+                <wp:start x="0" y="0"/>
+                <wp:lineTo x="0" y="21367"/>
+                <wp:lineTo x="21179" y="21367"/>
+                <wp:lineTo x="21179" y="0"/>
+                <wp:lineTo x="0" y="0"/>
+              </wp:wrapPolygon>
+            </wp:wrapTight>
+            <wp:docPr id="835700469" name="Picture 1"/>
+            <wp:cNvGraphicFramePr>
+              <a:graphicFrameLocks xmlns:a="http://schemas.openxmlformats.org/drawingml/2006/main" noChangeAspect="1"/>
+            </wp:cNvGraphicFramePr>
+            <a:graphic xmlns:a="http://schemas.openxmlformats.org/drawingml/2006/main">
+              <a:graphicData uri="http://schemas.openxmlformats.org/drawingml/2006/picture">
+                <pic:pic xmlns:pic="http://schemas.openxmlformats.org/drawingml/2006/picture">
+                  <pic:nvPicPr>
+                    <pic:cNvPr id="835700469" name="Picture 835700469"/>
+                    <pic:cNvPicPr/>
+                  </pic:nvPicPr>
+                  <pic:blipFill rotWithShape="1">
+                    <a:blip r:embed="rId9" cstate="print">
+                      <a:extLst>
+                        <a:ext uri="{28A0092B-C50C-407E-A947-70E740481C1C}">
+                          <a14:useLocalDpi xmlns:a14="http://schemas.microsoft.com/office/drawing/2010/main" val="0"/>
+                        </a:ext>
+                      </a:extLst>
+                    </a:blip>
+                    <a:srcRect l="6389" t="5419" r="4423" b="34954"/>
+                    <a:stretch/>
+                  </pic:blipFill>
+                  <pic:spPr bwMode="auto">
+                    <a:xfrm>
+                      <a:off x="0" y="0"/>
+                      <a:ext cx="1204595" cy="1059180"/>
+                    </a:xfrm>
+                    <a:prstGeom prst="rect">
+                      <a:avLst/>
+                    </a:prstGeom>
+                    <a:ln>
+                      <a:noFill/>
+                    </a:ln>
+                    <a:extLst>
+                      <a:ext uri="{53640926-AAD7-44D8-BBD7-CCE9431645EC}">
+                        <a14:shadowObscured xmlns:a14="http://schemas.microsoft.com/office/drawing/2010/main"/>
+                      </a:ext>
+                    </a:extLst>
+                  </pic:spPr>
+                </pic:pic>
+              </a:graphicData>
+            </a:graphic>
+            <wp14:sizeRelH relativeFrom="margin">
+              <wp14:pctWidth>0</wp14:pctWidth>
+            </wp14:sizeRelH>
+            <wp14:sizeRelV relativeFrom="margin">
+              <wp14:pctHeight>0</wp14:pctHeight>
+            </wp14:sizeRelV>
+          </wp:anchor>
+        </w:drawing>
+      </w:r>
       <w:r>
         <w:rPr>
           <w:rFonts w:ascii="Times New Roman" w:eastAsia="Times New Roman" w:hAnsi="Times New Roman" w:cs="Times New Roman"/>
@@ -1192,6 +1334,7 @@
           <w:lang w:eastAsia="en-IN"/>
           <w14:ligatures w14:val="none"/>
         </w:rPr>
+        <w:lastRenderedPageBreak/>
         <w:t>Projects</w:t>
       </w:r>
     </w:p>
@@ -1222,7 +1365,6 @@
           <w:lang w:eastAsia="en-IN"/>
           <w14:ligatures w14:val="none"/>
         </w:rPr>
-        <w:lastRenderedPageBreak/>
         <w:t>Customer Segmentation using Clustering Techniques</w:t>
       </w:r>
     </w:p>
@@ -2232,6 +2374,7 @@
           <w:lang w:eastAsia="en-IN"/>
           <w14:ligatures w14:val="none"/>
         </w:rPr>
+        <w:lastRenderedPageBreak/>
         <w:t xml:space="preserve">Machine Learning by </w:t>
       </w:r>
       <w:proofErr w:type="spellStart"/>
@@ -2280,7 +2423,6 @@
           <w:lang w:eastAsia="en-IN"/>
           <w14:ligatures w14:val="none"/>
         </w:rPr>
-        <w:lastRenderedPageBreak/>
         <w:t>Education</w:t>
       </w:r>
     </w:p>
@@ -7193,7 +7335,6 @@
     <w:name w:val="Hyperlink"/>
     <w:basedOn w:val="DefaultParagraphFont"/>
     <w:uiPriority w:val="99"/>
-    <w:semiHidden/>
     <w:unhideWhenUsed/>
     <w:rsid w:val="00FC0C30"/>
     <w:rPr>
@@ -7229,6 +7370,18 @@
     <w:rPr>
       <w:b/>
       <w:bCs/>
+    </w:rPr>
+  </w:style>
+  <w:style w:type="character" w:styleId="UnresolvedMention">
+    <w:name w:val="Unresolved Mention"/>
+    <w:basedOn w:val="DefaultParagraphFont"/>
+    <w:uiPriority w:val="99"/>
+    <w:semiHidden/>
+    <w:unhideWhenUsed/>
+    <w:rsid w:val="00FC2CDE"/>
+    <w:rPr>
+      <w:color w:val="605E5C"/>
+      <w:shd w:val="clear" w:color="auto" w:fill="E1DFDD"/>
     </w:rPr>
   </w:style>
 </w:styles>

</xml_diff>